<commit_message>
updated categorical pca doc
</commit_message>
<xml_diff>
--- a/Categorical_PCA_Report.docx
+++ b/Categorical_PCA_Report.docx
@@ -280,6 +280,125 @@
       <w:proofErr w:type="spellEnd"/>
       <w:r>
         <w:t>') Chi-squared: 39.3109, p-value: 0.0253</w:t>
+      </w:r>
+    </w:p>
+    <w:p/>
+    <w:p>
+      <w:r>
+        <w:t>Interesting FP Tree findings:</w:t>
+      </w:r>
+    </w:p>
+    <w:p>
+      <w:r>
+        <w:t xml:space="preserve">Support: 0.22857142857142856, </w:t>
+      </w:r>
+      <w:proofErr w:type="spellStart"/>
+      <w:r>
+        <w:t>Itemsets</w:t>
+      </w:r>
+      <w:proofErr w:type="spellEnd"/>
+      <w:r>
+        <w:t xml:space="preserve">: </w:t>
+      </w:r>
+      <w:proofErr w:type="spellStart"/>
+      <w:r>
+        <w:t>location_type</w:t>
+      </w:r>
+      <w:proofErr w:type="spellEnd"/>
+      <w:r>
+        <w:t>: highway</w:t>
+      </w:r>
+    </w:p>
+    <w:p>
+      <w:r>
+        <w:t xml:space="preserve">Support: 0.06666666666666667, </w:t>
+      </w:r>
+      <w:proofErr w:type="spellStart"/>
+      <w:r>
+        <w:t>Itemsets</w:t>
+      </w:r>
+      <w:proofErr w:type="spellEnd"/>
+      <w:r>
+        <w:t xml:space="preserve">: </w:t>
+      </w:r>
+      <w:proofErr w:type="spellStart"/>
+      <w:r>
+        <w:t>location_type</w:t>
+      </w:r>
+      <w:proofErr w:type="spellEnd"/>
+      <w:r>
+        <w:t>: highway, party_safety_equipment_1: air bag not deployed</w:t>
+      </w:r>
+    </w:p>
+    <w:p>
+      <w:r>
+        <w:t xml:space="preserve">Support: 0.06666666666666667, </w:t>
+      </w:r>
+      <w:proofErr w:type="spellStart"/>
+      <w:r>
+        <w:t>Itemsets</w:t>
+      </w:r>
+      <w:proofErr w:type="spellEnd"/>
+      <w:r>
+        <w:t xml:space="preserve">: 0, </w:t>
+      </w:r>
+      <w:proofErr w:type="spellStart"/>
+      <w:r>
+        <w:t>movement_preceding_collision</w:t>
+      </w:r>
+      <w:proofErr w:type="spellEnd"/>
+      <w:r>
+        <w:t>: ran off road</w:t>
+      </w:r>
+    </w:p>
+    <w:p>
+      <w:r>
+        <w:t xml:space="preserve">Support: 0.06666666666666667, </w:t>
+      </w:r>
+      <w:proofErr w:type="spellStart"/>
+      <w:r>
+        <w:t>Itemsets</w:t>
+      </w:r>
+      <w:proofErr w:type="spellEnd"/>
+      <w:r>
+        <w:t xml:space="preserve">: </w:t>
+      </w:r>
+      <w:proofErr w:type="spellStart"/>
+      <w:r>
+        <w:t>location_type</w:t>
+      </w:r>
+      <w:proofErr w:type="spellEnd"/>
+      <w:r>
+        <w:t xml:space="preserve">: highway, </w:t>
+      </w:r>
+      <w:proofErr w:type="spellStart"/>
+      <w:r>
+        <w:t>party_sobriety</w:t>
+      </w:r>
+      <w:proofErr w:type="spellEnd"/>
+      <w:r>
+        <w:t>: had been drinking, under influence</w:t>
+      </w:r>
+    </w:p>
+    <w:p>
+      <w:r>
+        <w:t xml:space="preserve">Support: 0.05714285714285714, </w:t>
+      </w:r>
+      <w:proofErr w:type="spellStart"/>
+      <w:r>
+        <w:t>Itemsets</w:t>
+      </w:r>
+      <w:proofErr w:type="spellEnd"/>
+      <w:r>
+        <w:t xml:space="preserve">: </w:t>
+      </w:r>
+      <w:proofErr w:type="spellStart"/>
+      <w:r>
+        <w:t>movement_preceding_collision</w:t>
+      </w:r>
+      <w:proofErr w:type="spellEnd"/>
+      <w:r>
+        <w:t>: making left turn</w:t>
       </w:r>
     </w:p>
     <w:p/>

</xml_diff>